<commit_message>
Up Controller Prodcuts-Admin => create
</commit_message>
<xml_diff>
--- a/Report/plan - Bán Hàng phụ Tùng xe.docx
+++ b/Report/plan - Bán Hàng phụ Tùng xe.docx
@@ -826,7 +826,6 @@
           <w:rFonts w:ascii="Times New Roman" w:hAnsi="Times New Roman" w:cs="Times New Roman"/>
           <w:sz w:val="28"/>
           <w:szCs w:val="28"/>
-          <w:lang w:val="en-US"/>
         </w:rPr>
       </w:pPr>
       <w:r>
@@ -842,7 +841,6 @@
           <w:rFonts w:ascii="Times New Roman" w:hAnsi="Times New Roman" w:cs="Times New Roman"/>
           <w:sz w:val="28"/>
           <w:szCs w:val="28"/>
-          <w:lang w:val="en-US"/>
         </w:rPr>
         <w:t>:</w:t>
       </w:r>
@@ -1273,6 +1271,7 @@
           <w:rFonts w:ascii="Times New Roman" w:hAnsi="Times New Roman" w:cs="Times New Roman"/>
           <w:sz w:val="28"/>
           <w:szCs w:val="28"/>
+          <w:lang w:val="fr-FR"/>
         </w:rPr>
       </w:pPr>
       <w:r>
@@ -1283,6 +1282,24 @@
         </w:rPr>
         <w:t xml:space="preserve">    vii. Quản lý Page</w:t>
       </w:r>
+      <w:r>
+        <w:rPr>
+          <w:rFonts w:ascii="Times New Roman" w:hAnsi="Times New Roman" w:cs="Times New Roman"/>
+          <w:sz w:val="28"/>
+          <w:szCs w:val="28"/>
+          <w:lang w:val="fr-FR"/>
+        </w:rPr>
+        <w:t xml:space="preserve"> </w:t>
+      </w:r>
+      <w:r>
+        <w:rPr>
+          <w:rFonts w:ascii="Times New Roman" w:hAnsi="Times New Roman" w:cs="Times New Roman"/>
+          <w:sz w:val="28"/>
+          <w:szCs w:val="28"/>
+          <w:lang w:val="fr-FR"/>
+        </w:rPr>
+        <w:t xml:space="preserve">=&gt; video P6  </w:t>
+      </w:r>
     </w:p>
     <w:p>
       <w:pPr>
@@ -1435,7 +1452,6 @@
           <w:rFonts w:ascii="Times New Roman" w:hAnsi="Times New Roman" w:cs="Times New Roman"/>
           <w:sz w:val="28"/>
           <w:szCs w:val="28"/>
-          <w:lang w:val="en-US"/>
         </w:rPr>
       </w:pPr>
       <w:r>
@@ -1454,15 +1470,13 @@
           <w:rFonts w:ascii="Times New Roman" w:hAnsi="Times New Roman" w:cs="Times New Roman"/>
           <w:sz w:val="28"/>
           <w:szCs w:val="28"/>
-          <w:lang w:val="en-US"/>
-        </w:rPr>
-      </w:pPr>
-      <w:r>
-        <w:rPr>
-          <w:rFonts w:ascii="Times New Roman" w:hAnsi="Times New Roman" w:cs="Times New Roman"/>
-          <w:sz w:val="28"/>
-          <w:szCs w:val="28"/>
-          <w:lang w:val="en-US"/>
+        </w:rPr>
+      </w:pPr>
+      <w:r>
+        <w:rPr>
+          <w:rFonts w:ascii="Times New Roman" w:hAnsi="Times New Roman" w:cs="Times New Roman"/>
+          <w:sz w:val="28"/>
+          <w:szCs w:val="28"/>
         </w:rPr>
         <w:t>X. Quản lý người giao hàng</w:t>
       </w:r>
@@ -1474,15 +1488,13 @@
           <w:rFonts w:ascii="Times New Roman" w:hAnsi="Times New Roman" w:cs="Times New Roman"/>
           <w:sz w:val="28"/>
           <w:szCs w:val="28"/>
-          <w:lang w:val="en-US"/>
-        </w:rPr>
-      </w:pPr>
-      <w:r>
-        <w:rPr>
-          <w:rFonts w:ascii="Times New Roman" w:hAnsi="Times New Roman" w:cs="Times New Roman"/>
-          <w:sz w:val="28"/>
-          <w:szCs w:val="28"/>
-          <w:lang w:val="en-US"/>
+        </w:rPr>
+      </w:pPr>
+      <w:r>
+        <w:rPr>
+          <w:rFonts w:ascii="Times New Roman" w:hAnsi="Times New Roman" w:cs="Times New Roman"/>
+          <w:sz w:val="28"/>
+          <w:szCs w:val="28"/>
         </w:rPr>
         <w:t>Xi. Quản lý khu vực ( tỉnh thành )</w:t>
       </w:r>
@@ -1499,15 +1511,13 @@
           <w:rFonts w:ascii="Times New Roman" w:hAnsi="Times New Roman" w:cs="Times New Roman"/>
           <w:sz w:val="28"/>
           <w:szCs w:val="28"/>
-          <w:lang w:val="en-US"/>
-        </w:rPr>
-      </w:pPr>
-      <w:r>
-        <w:rPr>
-          <w:rFonts w:ascii="Times New Roman" w:hAnsi="Times New Roman" w:cs="Times New Roman"/>
-          <w:sz w:val="28"/>
-          <w:szCs w:val="28"/>
-          <w:lang w:val="en-US"/>
+        </w:rPr>
+      </w:pPr>
+      <w:r>
+        <w:rPr>
+          <w:rFonts w:ascii="Times New Roman" w:hAnsi="Times New Roman" w:cs="Times New Roman"/>
+          <w:sz w:val="28"/>
+          <w:szCs w:val="28"/>
         </w:rPr>
         <w:t>Tỉnh thành/ Quận huyện/ Phường xã</w:t>
       </w:r>
@@ -1524,18 +1534,16 @@
           <w:rFonts w:ascii="Times New Roman" w:hAnsi="Times New Roman" w:cs="Times New Roman"/>
           <w:sz w:val="28"/>
           <w:szCs w:val="28"/>
-          <w:lang w:val="en-US"/>
-        </w:rPr>
-      </w:pPr>
-    </w:p>
-    <w:p>
-      <w:pPr>
-        <w:ind w:right="-23"/>
-        <w:rPr>
-          <w:rFonts w:ascii="Times New Roman" w:hAnsi="Times New Roman" w:cs="Times New Roman"/>
-          <w:sz w:val="28"/>
-          <w:szCs w:val="28"/>
-          <w:lang w:val="en-US"/>
+        </w:rPr>
+      </w:pPr>
+    </w:p>
+    <w:p>
+      <w:pPr>
+        <w:ind w:right="-23"/>
+        <w:rPr>
+          <w:rFonts w:ascii="Times New Roman" w:hAnsi="Times New Roman" w:cs="Times New Roman"/>
+          <w:sz w:val="28"/>
+          <w:szCs w:val="28"/>
         </w:rPr>
       </w:pPr>
     </w:p>
@@ -1898,7 +1906,6 @@
           <w:rFonts w:ascii="Times New Roman" w:hAnsi="Times New Roman" w:cs="Times New Roman"/>
           <w:sz w:val="28"/>
           <w:szCs w:val="28"/>
-          <w:lang w:val="en-US"/>
         </w:rPr>
       </w:pPr>
       <w:r>
@@ -1917,15 +1924,13 @@
           <w:rFonts w:ascii="Times New Roman" w:hAnsi="Times New Roman" w:cs="Times New Roman"/>
           <w:sz w:val="28"/>
           <w:szCs w:val="28"/>
-          <w:lang w:val="en-US"/>
-        </w:rPr>
-      </w:pPr>
-      <w:r>
-        <w:rPr>
-          <w:rFonts w:ascii="Times New Roman" w:hAnsi="Times New Roman" w:cs="Times New Roman"/>
-          <w:sz w:val="28"/>
-          <w:szCs w:val="28"/>
-          <w:lang w:val="en-US"/>
+        </w:rPr>
+      </w:pPr>
+      <w:r>
+        <w:rPr>
+          <w:rFonts w:ascii="Times New Roman" w:hAnsi="Times New Roman" w:cs="Times New Roman"/>
+          <w:sz w:val="28"/>
+          <w:szCs w:val="28"/>
         </w:rPr>
         <w:t>Xử lí sitemap tin tức</w:t>
       </w:r>
@@ -1937,15 +1942,13 @@
           <w:rFonts w:ascii="Times New Roman" w:hAnsi="Times New Roman" w:cs="Times New Roman"/>
           <w:sz w:val="28"/>
           <w:szCs w:val="28"/>
-          <w:lang w:val="en-US"/>
-        </w:rPr>
-      </w:pPr>
-      <w:r>
-        <w:rPr>
-          <w:rFonts w:ascii="Times New Roman" w:hAnsi="Times New Roman" w:cs="Times New Roman"/>
-          <w:sz w:val="28"/>
-          <w:szCs w:val="28"/>
-          <w:lang w:val="en-US"/>
+        </w:rPr>
+      </w:pPr>
+      <w:r>
+        <w:rPr>
+          <w:rFonts w:ascii="Times New Roman" w:hAnsi="Times New Roman" w:cs="Times New Roman"/>
+          <w:sz w:val="28"/>
+          <w:szCs w:val="28"/>
         </w:rPr>
         <w:t>Xử lí sitemap sản phẩm</w:t>
       </w:r>
@@ -1957,15 +1960,13 @@
           <w:rFonts w:ascii="Times New Roman" w:hAnsi="Times New Roman" w:cs="Times New Roman"/>
           <w:sz w:val="28"/>
           <w:szCs w:val="28"/>
-          <w:lang w:val="en-US"/>
-        </w:rPr>
-      </w:pPr>
-      <w:r>
-        <w:rPr>
-          <w:rFonts w:ascii="Times New Roman" w:hAnsi="Times New Roman" w:cs="Times New Roman"/>
-          <w:sz w:val="28"/>
-          <w:szCs w:val="28"/>
-          <w:lang w:val="en-US"/>
+        </w:rPr>
+      </w:pPr>
+      <w:r>
+        <w:rPr>
+          <w:rFonts w:ascii="Times New Roman" w:hAnsi="Times New Roman" w:cs="Times New Roman"/>
+          <w:sz w:val="28"/>
+          <w:szCs w:val="28"/>
         </w:rPr>
         <w:t>Cấu hình CEO toàn thể website</w:t>
       </w:r>

</xml_diff>

<commit_message>
Done 60% Admin and modified Contact User
</commit_message>
<xml_diff>
--- a/Report/plan - Bán Hàng phụ Tùng xe.docx
+++ b/Report/plan - Bán Hàng phụ Tùng xe.docx
@@ -1762,49 +1762,83 @@
           <w:rFonts w:ascii="Times New Roman" w:hAnsi="Times New Roman" w:cs="Times New Roman"/>
           <w:sz w:val="28"/>
           <w:szCs w:val="28"/>
-        </w:rPr>
-      </w:pPr>
-      <w:r>
-        <w:rPr>
-          <w:rFonts w:ascii="Times New Roman" w:hAnsi="Times New Roman" w:cs="Times New Roman"/>
-          <w:sz w:val="28"/>
-          <w:szCs w:val="28"/>
-        </w:rPr>
-        <w:t xml:space="preserve">    iii. Xử lý trang Tin tức</w:t>
-      </w:r>
-    </w:p>
-    <w:p>
-      <w:pPr>
-        <w:ind w:right="-23"/>
-        <w:rPr>
-          <w:rFonts w:ascii="Times New Roman" w:hAnsi="Times New Roman" w:cs="Times New Roman"/>
-          <w:sz w:val="28"/>
-          <w:szCs w:val="28"/>
-        </w:rPr>
-      </w:pPr>
-      <w:r>
-        <w:rPr>
-          <w:rFonts w:ascii="Times New Roman" w:hAnsi="Times New Roman" w:cs="Times New Roman"/>
-          <w:sz w:val="28"/>
-          <w:szCs w:val="28"/>
+          <w:highlight w:val="cyan"/>
+        </w:rPr>
+      </w:pPr>
+      <w:r>
+        <w:rPr>
+          <w:rFonts w:ascii="Times New Roman" w:hAnsi="Times New Roman" w:cs="Times New Roman"/>
+          <w:sz w:val="28"/>
+          <w:szCs w:val="28"/>
+        </w:rPr>
+        <w:t xml:space="preserve">    </w:t>
+      </w:r>
+      <w:r>
+        <w:rPr>
+          <w:rFonts w:ascii="Times New Roman" w:hAnsi="Times New Roman" w:cs="Times New Roman"/>
+          <w:sz w:val="28"/>
+          <w:szCs w:val="28"/>
+          <w:highlight w:val="cyan"/>
+        </w:rPr>
+        <w:t>iii. Xử lý trang Tin tức</w:t>
+      </w:r>
+    </w:p>
+    <w:p>
+      <w:pPr>
+        <w:ind w:right="-23"/>
+        <w:rPr>
+          <w:rFonts w:ascii="Times New Roman" w:hAnsi="Times New Roman" w:cs="Times New Roman"/>
+          <w:sz w:val="28"/>
+          <w:szCs w:val="28"/>
+          <w:highlight w:val="cyan"/>
+          <w:lang w:val="fr-FR"/>
+        </w:rPr>
+      </w:pPr>
+      <w:r>
+        <w:rPr>
+          <w:rFonts w:ascii="Times New Roman" w:hAnsi="Times New Roman" w:cs="Times New Roman"/>
+          <w:sz w:val="28"/>
+          <w:szCs w:val="28"/>
+          <w:highlight w:val="cyan"/>
         </w:rPr>
         <w:t xml:space="preserve">    iv. Xử lý Page thông tin</w:t>
       </w:r>
-    </w:p>
-    <w:p>
-      <w:pPr>
-        <w:ind w:right="-23"/>
-        <w:rPr>
-          <w:rFonts w:ascii="Times New Roman" w:hAnsi="Times New Roman" w:cs="Times New Roman"/>
-          <w:sz w:val="28"/>
-          <w:szCs w:val="28"/>
-        </w:rPr>
-      </w:pPr>
-      <w:r>
-        <w:rPr>
-          <w:rFonts w:ascii="Times New Roman" w:hAnsi="Times New Roman" w:cs="Times New Roman"/>
-          <w:sz w:val="28"/>
-          <w:szCs w:val="28"/>
+      <w:r>
+        <w:rPr>
+          <w:rFonts w:ascii="Times New Roman" w:hAnsi="Times New Roman" w:cs="Times New Roman"/>
+          <w:sz w:val="28"/>
+          <w:szCs w:val="28"/>
+          <w:highlight w:val="cyan"/>
+          <w:lang w:val="fr-FR"/>
+        </w:rPr>
+        <w:t xml:space="preserve"> </w:t>
+      </w:r>
+      <w:r>
+        <w:rPr>
+          <w:rFonts w:ascii="Times New Roman" w:hAnsi="Times New Roman" w:cs="Times New Roman"/>
+          <w:sz w:val="28"/>
+          <w:szCs w:val="28"/>
+          <w:highlight w:val="cyan"/>
+          <w:lang w:val="fr-FR"/>
+        </w:rPr>
+        <w:t>=&gt; P10</w:t>
+      </w:r>
+    </w:p>
+    <w:p>
+      <w:pPr>
+        <w:ind w:right="-23"/>
+        <w:rPr>
+          <w:rFonts w:ascii="Times New Roman" w:hAnsi="Times New Roman" w:cs="Times New Roman"/>
+          <w:sz w:val="28"/>
+          <w:szCs w:val="28"/>
+        </w:rPr>
+      </w:pPr>
+      <w:r>
+        <w:rPr>
+          <w:rFonts w:ascii="Times New Roman" w:hAnsi="Times New Roman" w:cs="Times New Roman"/>
+          <w:sz w:val="28"/>
+          <w:szCs w:val="28"/>
+          <w:highlight w:val="cyan"/>
         </w:rPr>
         <w:t xml:space="preserve">    v. Xử lý Trang liên hệ</w:t>
       </w:r>

</xml_diff>